<commit_message>
Update cover and README.md
</commit_message>
<xml_diff>
--- a/build/nju-thesis-reference.docx
+++ b/build/nju-thesis-reference.docx
@@ -640,8 +640,8 @@
     <w:pPr>
       <w:jc w:val="left"/>
       <w:tabs>
-        <w:tab w:val="center" w:pos="2520"/>
-        <w:tab w:val="right" w:pos="5040"/>
+        <w:tab w:val="center" w:pos="2500"/>
+        <w:tab w:val="right" w:pos="5000"/>
       </w:tabs>
     </w:pPr>
     <w:rPr>
@@ -669,7 +669,7 @@
       <w:jc w:val="left"/>
       <w:tabs>
         <w:tab w:val="left" w:pos="1"/>
-        <w:tab w:val="right" w:pos="5040"/>
+        <w:tab w:val="right" w:pos="5000"/>
       </w:tabs>
     </w:pPr>
     <w:rPr>
@@ -705,9 +705,20 @@
       </w:tabs>
     </w:pPr>
     <w:rPr>
-      <w:rFonts w:ascii="Times New Roman" w:cs="Times New Roman" w:eastAsia="楷体_gb2312" w:hAnsi="Times New Roman" w:hint="eastAsia"/>
+      <w:rFonts w:ascii="Times New Roman" w:cs="Times New Roman" w:eastAsia="楷体" w:hAnsi="Times New Roman"/>
       <w:sz w:val="28"/>
       <w:szCs w:val="28"/>
+    </w:rPr>
+  </w:style>
+  <w:style w:type="paragraph" w:customStyle="1" w:styleId="AbstractUnderlineMessage">
+    <w:name w:val="Abstract Underline Message"/>
+    <w:basedOn w:val="AbstractMessage"/>
+    <w:next w:val="Abstract"/>
+    <w:link w:val="AbstractUnderlineChar"/>
+    <w:qFormat/>
+    <w:rPr>
+      <w:u w:val="single"/>
+      <w:uCs w:val="single"/>
     </w:rPr>
   </w:style>
   <w:style w:type="paragraph" w:customStyle="1" w:styleId="Abstract">
@@ -716,7 +727,6 @@
     <w:next w:val="Abstract"/>
     <w:qFormat/>
     <w:pPr>
-      <w:jc w:val="both"/>
       <w:ind w:firstLineChars="200"/>
     </w:pPr>
   </w:style>
@@ -725,18 +735,20 @@
     <w:basedOn w:val="AbstractMessage"/>
     <w:next w:val="Keywords"/>
     <w:qFormat/>
-    <w:pPr>
-      <w:jc w:val="both"/>
-    </w:pPr>
   </w:style>
   <w:style w:type="character" w:customStyle="1" w:styleId="AbstractChar">
     <w:name w:val="Abstract Char"/>
     <w:basedOn w:val="BodyTextChar"/>
     <w:link w:val="AbstractMessage"/>
+    <w:rPr>
+      <w:u w:val="false"/>
+      <w:uCs w:val="false"/>
+    </w:rPr>
   </w:style>
   <w:style w:type="character" w:customStyle="1" w:styleId="AbstractUnderlineChar">
     <w:name w:val="Abstract Underline Char"/>
     <w:basedOn w:val="AbstractChar"/>
+    <w:link w:val="AbstractUnderlineMessage"/>
     <w:rPr>
       <w:u w:val="single"/>
       <w:uCs w:val="single"/>

</xml_diff>